<commit_message>
1 a 2 edit final
</commit_message>
<xml_diff>
--- a/LIT/1. W. Shakespeare - Romeo a Julie.docx
+++ b/LIT/1. W. Shakespeare - Romeo a Julie.docx
@@ -964,7 +964,7 @@
           <w:bCs/>
           <w:lang w:val="cs-CZ"/>
         </w:rPr>
-        <w:t>jazyk – chůva</w:t>
+        <w:t>jazyk</w:t>
       </w:r>
     </w:p>
     <w:p>
@@ -1126,15 +1126,7 @@
           <w:color w:val="000000" w:themeColor="text1"/>
           <w:lang w:val="cs-CZ"/>
         </w:rPr>
-        <w:t>Svleč to jméno, Štěstí se na tě hrne, Spící slunce</w:t>
-      </w:r>
-      <w:r>
-        <w:rPr>
-          <w:rFonts w:cstheme="minorHAnsi"/>
-          <w:color w:val="000000" w:themeColor="text1"/>
-          <w:lang w:val="cs-CZ"/>
-        </w:rPr>
-        <w:br/>
+        <w:t xml:space="preserve">Svleč to jméno, Štěstí se na tě hrne </w:t>
       </w:r>
       <w:r>
         <w:rPr>
@@ -1725,7 +1717,28 @@
           <w:rFonts w:cstheme="minorHAnsi"/>
           <w:lang w:val="cs-CZ"/>
         </w:rPr>
-        <w:t>– zabývá se myšlenkami renesance, antropocentrismus,</w:t>
+        <w:t>– zabývá se myšlenkami renesance, antropocentrismu</w:t>
+      </w:r>
+      <w:r>
+        <w:rPr>
+          <w:rFonts w:cstheme="minorHAnsi"/>
+          <w:lang w:val="cs-CZ"/>
+        </w:rPr>
+        <w:t xml:space="preserve"> (</w:t>
+      </w:r>
+      <w:r>
+        <w:rPr>
+          <w:rFonts w:cstheme="minorHAnsi"/>
+          <w:lang w:val="cs-CZ"/>
+        </w:rPr>
+        <w:t>středem pozornosti a všeho je člověk</w:t>
+      </w:r>
+      <w:r>
+        <w:rPr>
+          <w:rFonts w:cstheme="minorHAnsi"/>
+          <w:lang w:val="cs-CZ"/>
+        </w:rPr>
+        <w:t>)</w:t>
       </w:r>
     </w:p>
     <w:p>
@@ -3106,6 +3119,7 @@
   <w:style w:type="character" w:default="1" w:styleId="Standardnpsmoodstavce">
     <w:name w:val="Default Paragraph Font"/>
     <w:uiPriority w:val="1"/>
+    <w:semiHidden/>
     <w:unhideWhenUsed/>
   </w:style>
   <w:style w:type="table" w:default="1" w:styleId="Normlntabulka">

</xml_diff>